<commit_message>
Fixed new product page; some refactoring for reusabilty and clarity
</commit_message>
<xml_diff>
--- a/docs/Requirements.docx
+++ b/docs/Requirements.docx
@@ -10412,6 +10412,7 @@
           <w:color w:val="303030"/>
           <w:sz w:val="20"/>
           <w:szCs w:val="20"/>
+          <w:highlight w:val="green"/>
         </w:rPr>
       </w:pPr>
       <w:r>
@@ -10420,6 +10421,7 @@
           <w:color w:val="000000"/>
           <w:sz w:val="20"/>
           <w:szCs w:val="20"/>
+          <w:highlight w:val="green"/>
         </w:rPr>
         <w:t>Correct the business logic that calculates inventory levels, and ensure the associated code is lean and efficient.</w:t>
       </w:r>
@@ -10438,6 +10440,7 @@
           <w:color w:val="303030"/>
           <w:sz w:val="20"/>
           <w:szCs w:val="20"/>
+          <w:highlight w:val="green"/>
         </w:rPr>
       </w:pPr>
       <w:r>
@@ -10446,6 +10449,7 @@
           <w:color w:val="000000"/>
           <w:sz w:val="20"/>
           <w:szCs w:val="20"/>
+          <w:highlight w:val="green"/>
         </w:rPr>
         <w:t>Modify </w:t>
       </w:r>
@@ -10458,6 +10462,7 @@
           <w:color w:val="000000"/>
           <w:sz w:val="20"/>
           <w:szCs w:val="20"/>
+          <w:highlight w:val="green"/>
         </w:rPr>
         <w:t>OrderTrigger</w:t>
       </w:r>
@@ -10468,6 +10473,7 @@
           <w:color w:val="000000"/>
           <w:sz w:val="20"/>
           <w:szCs w:val="20"/>
+          <w:highlight w:val="green"/>
         </w:rPr>
         <w:t> to use only traffic cop logic and to execute only upon the relevant and necessary trigger events.</w:t>
       </w:r>
@@ -10486,6 +10492,7 @@
           <w:color w:val="303030"/>
           <w:sz w:val="20"/>
           <w:szCs w:val="20"/>
+          <w:highlight w:val="green"/>
         </w:rPr>
       </w:pPr>
       <w:r>
@@ -10494,6 +10501,7 @@
           <w:color w:val="000000"/>
           <w:sz w:val="20"/>
           <w:szCs w:val="20"/>
+          <w:highlight w:val="green"/>
         </w:rPr>
         <w:t>Update the code in </w:t>
       </w:r>
@@ -10506,6 +10514,7 @@
           <w:color w:val="000000"/>
           <w:sz w:val="20"/>
           <w:szCs w:val="20"/>
+          <w:highlight w:val="green"/>
         </w:rPr>
         <w:t>OrderHelper</w:t>
       </w:r>
@@ -10516,6 +10525,7 @@
           <w:color w:val="000000"/>
           <w:sz w:val="20"/>
           <w:szCs w:val="20"/>
+          <w:highlight w:val="green"/>
         </w:rPr>
         <w:t>.</w:t>
       </w:r>
@@ -10538,6 +10548,7 @@
           <w:color w:val="333333"/>
           <w:sz w:val="20"/>
           <w:szCs w:val="20"/>
+          <w:highlight w:val="green"/>
         </w:rPr>
         <w:t>Check Challenge</w:t>
       </w:r>

</xml_diff>

<commit_message>
Created mocks and a stub to test Product2Extension; testing not yet started
</commit_message>
<xml_diff>
--- a/docs/Requirements.docx
+++ b/docs/Requirements.docx
@@ -10096,6 +10096,7 @@
           <w:color w:val="333333"/>
           <w:sz w:val="30"/>
           <w:szCs w:val="30"/>
+          <w:highlight w:val="green"/>
         </w:rPr>
       </w:pPr>
       <w:r>
@@ -10106,6 +10107,7 @@
           <w:color w:val="333333"/>
           <w:sz w:val="30"/>
           <w:szCs w:val="30"/>
+          <w:highlight w:val="green"/>
         </w:rPr>
         <w:t>1</w:t>
       </w:r>
@@ -10121,6 +10123,7 @@
           <w:color w:val="333333"/>
           <w:sz w:val="29"/>
           <w:szCs w:val="29"/>
+          <w:highlight w:val="green"/>
         </w:rPr>
       </w:pPr>
       <w:r>
@@ -10131,6 +10134,7 @@
           <w:color w:val="333333"/>
           <w:sz w:val="29"/>
           <w:szCs w:val="29"/>
+          <w:highlight w:val="green"/>
         </w:rPr>
         <w:t>Update the codebase to use best practices</w:t>
       </w:r>
@@ -10144,6 +10148,7 @@
           <w:color w:val="303030"/>
           <w:sz w:val="20"/>
           <w:szCs w:val="20"/>
+          <w:highlight w:val="green"/>
         </w:rPr>
       </w:pPr>
       <w:r>
@@ -10190,6 +10195,7 @@
           <w:color w:val="303030"/>
           <w:sz w:val="20"/>
           <w:szCs w:val="20"/>
+          <w:highlight w:val="green"/>
         </w:rPr>
       </w:pPr>
       <w:r>
@@ -10198,79 +10204,34 @@
           <w:color w:val="000000"/>
           <w:sz w:val="20"/>
           <w:szCs w:val="20"/>
-        </w:rPr>
-        <w:t xml:space="preserve">Create new </w:t>
-      </w:r>
-      <w:r>
-        <w:rPr>
-          <w:rFonts w:ascii="Helvetica" w:eastAsia="Times New Roman" w:hAnsi="Helvetica" w:cs="Helvetica"/>
-          <w:color w:val="000000"/>
-          <w:sz w:val="20"/>
-          <w:szCs w:val="20"/>
           <w:highlight w:val="green"/>
         </w:rPr>
-        <w:t>labels</w:t>
-      </w:r>
-      <w:r>
-        <w:rPr>
-          <w:rFonts w:ascii="Helvetica" w:eastAsia="Times New Roman" w:hAnsi="Helvetica" w:cs="Helvetica"/>
-          <w:color w:val="000000"/>
-          <w:sz w:val="20"/>
-          <w:szCs w:val="20"/>
-        </w:rPr>
-        <w:t xml:space="preserve">, </w:t>
-      </w:r>
-      <w:r>
-        <w:rPr>
-          <w:rFonts w:ascii="Helvetica" w:eastAsia="Times New Roman" w:hAnsi="Helvetica" w:cs="Helvetica"/>
-          <w:color w:val="000000"/>
+        <w:t>Create new labels, constants, a new custom metadata type, and new custom metadata records.</w:t>
+      </w:r>
+    </w:p>
+    <w:p>
+      <w:pPr>
+        <w:shd w:val="clear" w:color="auto" w:fill="FFFFFF"/>
+        <w:spacing w:after="0" w:line="240" w:lineRule="auto"/>
+        <w:rPr>
+          <w:rFonts w:ascii="Helvetica" w:eastAsia="Times New Roman" w:hAnsi="Helvetica" w:cs="Helvetica"/>
+          <w:color w:val="303030"/>
           <w:sz w:val="20"/>
           <w:szCs w:val="20"/>
           <w:highlight w:val="green"/>
         </w:rPr>
-        <w:t>constants</w:t>
-      </w:r>
-      <w:r>
-        <w:rPr>
-          <w:rFonts w:ascii="Helvetica" w:eastAsia="Times New Roman" w:hAnsi="Helvetica" w:cs="Helvetica"/>
-          <w:color w:val="000000"/>
-          <w:sz w:val="20"/>
-          <w:szCs w:val="20"/>
-        </w:rPr>
-        <w:t xml:space="preserve">, </w:t>
-      </w:r>
-      <w:r>
-        <w:rPr>
-          <w:rFonts w:ascii="Helvetica" w:eastAsia="Times New Roman" w:hAnsi="Helvetica" w:cs="Helvetica"/>
-          <w:color w:val="000000"/>
+      </w:pPr>
+    </w:p>
+    <w:p>
+      <w:pPr>
+        <w:shd w:val="clear" w:color="auto" w:fill="FFFFFF"/>
+        <w:spacing w:after="0" w:line="240" w:lineRule="auto"/>
+        <w:rPr>
+          <w:rFonts w:ascii="Helvetica" w:eastAsia="Times New Roman" w:hAnsi="Helvetica" w:cs="Helvetica"/>
+          <w:color w:val="303030"/>
           <w:sz w:val="20"/>
           <w:szCs w:val="20"/>
           <w:highlight w:val="green"/>
-        </w:rPr>
-        <w:t>a new custom metadata type, and new custom metadata records.</w:t>
-      </w:r>
-    </w:p>
-    <w:p>
-      <w:pPr>
-        <w:shd w:val="clear" w:color="auto" w:fill="FFFFFF"/>
-        <w:spacing w:after="0" w:line="240" w:lineRule="auto"/>
-        <w:rPr>
-          <w:rFonts w:ascii="Helvetica" w:eastAsia="Times New Roman" w:hAnsi="Helvetica" w:cs="Helvetica"/>
-          <w:color w:val="303030"/>
-          <w:sz w:val="20"/>
-          <w:szCs w:val="20"/>
-        </w:rPr>
-      </w:pPr>
-    </w:p>
-    <w:p>
-      <w:pPr>
-        <w:shd w:val="clear" w:color="auto" w:fill="FFFFFF"/>
-        <w:spacing w:after="0" w:line="240" w:lineRule="auto"/>
-        <w:rPr>
-          <w:rFonts w:ascii="Helvetica" w:eastAsia="Times New Roman" w:hAnsi="Helvetica" w:cs="Helvetica"/>
-          <w:color w:val="303030"/>
-          <w:sz w:val="20"/>
-          <w:szCs w:val="20"/>
         </w:rPr>
       </w:pPr>
     </w:p>
@@ -10284,14 +10245,16 @@
           <w:color w:val="333333"/>
           <w:sz w:val="20"/>
           <w:szCs w:val="20"/>
-        </w:rPr>
-      </w:pPr>
-      <w:r>
-        <w:rPr>
-          <w:rFonts w:ascii="Helvetica" w:eastAsia="Times New Roman" w:hAnsi="Helvetica" w:cs="Helvetica"/>
-          <w:color w:val="333333"/>
-          <w:sz w:val="20"/>
-          <w:szCs w:val="20"/>
+          <w:highlight w:val="green"/>
+        </w:rPr>
+      </w:pPr>
+      <w:r>
+        <w:rPr>
+          <w:rFonts w:ascii="Helvetica" w:eastAsia="Times New Roman" w:hAnsi="Helvetica" w:cs="Helvetica"/>
+          <w:color w:val="333333"/>
+          <w:sz w:val="20"/>
+          <w:szCs w:val="20"/>
+          <w:highlight w:val="green"/>
         </w:rPr>
         <w:t>Check Challenge</w:t>
       </w:r>
@@ -10308,6 +10271,7 @@
           <w:color w:val="333333"/>
           <w:sz w:val="30"/>
           <w:szCs w:val="30"/>
+          <w:highlight w:val="green"/>
         </w:rPr>
       </w:pPr>
       <w:r>
@@ -10318,6 +10282,7 @@
           <w:color w:val="333333"/>
           <w:sz w:val="30"/>
           <w:szCs w:val="30"/>
+          <w:highlight w:val="green"/>
         </w:rPr>
         <w:t>2</w:t>
       </w:r>
@@ -10333,6 +10298,7 @@
           <w:color w:val="333333"/>
           <w:sz w:val="29"/>
           <w:szCs w:val="29"/>
+          <w:highlight w:val="green"/>
         </w:rPr>
       </w:pPr>
       <w:r>
@@ -10343,6 +10309,7 @@
           <w:color w:val="333333"/>
           <w:sz w:val="29"/>
           <w:szCs w:val="29"/>
+          <w:highlight w:val="green"/>
         </w:rPr>
         <w:t>Update the order trigger</w:t>
       </w:r>
@@ -10484,6 +10451,7 @@
           <w:color w:val="333333"/>
           <w:sz w:val="20"/>
           <w:szCs w:val="20"/>
+          <w:highlight w:val="green"/>
         </w:rPr>
       </w:pPr>
       <w:r>
@@ -10509,6 +10477,7 @@
           <w:color w:val="333333"/>
           <w:sz w:val="30"/>
           <w:szCs w:val="30"/>
+          <w:highlight w:val="green"/>
         </w:rPr>
       </w:pPr>
       <w:r>
@@ -10519,6 +10488,7 @@
           <w:color w:val="333333"/>
           <w:sz w:val="30"/>
           <w:szCs w:val="30"/>
+          <w:highlight w:val="green"/>
         </w:rPr>
         <w:t>3</w:t>
       </w:r>
@@ -10534,6 +10504,7 @@
           <w:color w:val="333333"/>
           <w:sz w:val="29"/>
           <w:szCs w:val="29"/>
+          <w:highlight w:val="green"/>
         </w:rPr>
       </w:pPr>
       <w:r>
@@ -10544,6 +10515,7 @@
           <w:color w:val="333333"/>
           <w:sz w:val="29"/>
           <w:szCs w:val="29"/>
+          <w:highlight w:val="green"/>
         </w:rPr>
         <w:t>Update the new product Visualforce page</w:t>
       </w:r>
@@ -10557,6 +10529,7 @@
           <w:color w:val="303030"/>
           <w:sz w:val="20"/>
           <w:szCs w:val="20"/>
+          <w:highlight w:val="green"/>
         </w:rPr>
       </w:pPr>
       <w:r>
@@ -10565,6 +10538,7 @@
           <w:color w:val="000000"/>
           <w:sz w:val="20"/>
           <w:szCs w:val="20"/>
+          <w:highlight w:val="green"/>
         </w:rPr>
         <w:t>Update the </w:t>
       </w:r>
@@ -10576,6 +10550,7 @@
           <w:color w:val="000000"/>
           <w:sz w:val="20"/>
           <w:szCs w:val="20"/>
+          <w:highlight w:val="green"/>
         </w:rPr>
         <w:t>Product2New </w:t>
       </w:r>
@@ -10585,6 +10560,7 @@
           <w:color w:val="000000"/>
           <w:sz w:val="20"/>
           <w:szCs w:val="20"/>
+          <w:highlight w:val="green"/>
         </w:rPr>
         <w:t>Visualforce page and </w:t>
       </w:r>
@@ -10596,6 +10572,7 @@
           <w:color w:val="000000"/>
           <w:sz w:val="20"/>
           <w:szCs w:val="20"/>
+          <w:highlight w:val="green"/>
         </w:rPr>
         <w:t>Product2Extension</w:t>
       </w:r>
@@ -10605,6 +10582,7 @@
           <w:color w:val="000000"/>
           <w:sz w:val="20"/>
           <w:szCs w:val="20"/>
+          <w:highlight w:val="green"/>
         </w:rPr>
         <w:t> class to meet the business requirements.</w:t>
       </w:r>
@@ -10618,6 +10596,7 @@
           <w:color w:val="303030"/>
           <w:sz w:val="20"/>
           <w:szCs w:val="20"/>
+          <w:highlight w:val="green"/>
         </w:rPr>
       </w:pPr>
     </w:p>
@@ -10630,6 +10609,7 @@
           <w:color w:val="303030"/>
           <w:sz w:val="20"/>
           <w:szCs w:val="20"/>
+          <w:highlight w:val="green"/>
         </w:rPr>
       </w:pPr>
     </w:p>
@@ -10643,14 +10623,16 @@
           <w:color w:val="333333"/>
           <w:sz w:val="20"/>
           <w:szCs w:val="20"/>
-        </w:rPr>
-      </w:pPr>
-      <w:r>
-        <w:rPr>
-          <w:rFonts w:ascii="Helvetica" w:eastAsia="Times New Roman" w:hAnsi="Helvetica" w:cs="Helvetica"/>
-          <w:color w:val="333333"/>
-          <w:sz w:val="20"/>
-          <w:szCs w:val="20"/>
+          <w:highlight w:val="green"/>
+        </w:rPr>
+      </w:pPr>
+      <w:r>
+        <w:rPr>
+          <w:rFonts w:ascii="Helvetica" w:eastAsia="Times New Roman" w:hAnsi="Helvetica" w:cs="Helvetica"/>
+          <w:color w:val="333333"/>
+          <w:sz w:val="20"/>
+          <w:szCs w:val="20"/>
+          <w:highlight w:val="green"/>
         </w:rPr>
         <w:t>Check Challenge</w:t>
       </w:r>
@@ -10667,6 +10649,7 @@
           <w:color w:val="333333"/>
           <w:sz w:val="30"/>
           <w:szCs w:val="30"/>
+          <w:highlight w:val="green"/>
         </w:rPr>
       </w:pPr>
       <w:r>
@@ -10677,6 +10660,7 @@
           <w:color w:val="333333"/>
           <w:sz w:val="30"/>
           <w:szCs w:val="30"/>
+          <w:highlight w:val="green"/>
         </w:rPr>
         <w:t>4</w:t>
       </w:r>
@@ -10692,6 +10676,7 @@
           <w:color w:val="333333"/>
           <w:sz w:val="29"/>
           <w:szCs w:val="29"/>
+          <w:highlight w:val="green"/>
         </w:rPr>
       </w:pPr>
       <w:r>
@@ -10702,6 +10687,7 @@
           <w:color w:val="333333"/>
           <w:sz w:val="29"/>
           <w:szCs w:val="29"/>
+          <w:highlight w:val="green"/>
         </w:rPr>
         <w:t>Create the Test Data Factory</w:t>
       </w:r>
@@ -10715,6 +10701,7 @@
           <w:color w:val="303030"/>
           <w:sz w:val="20"/>
           <w:szCs w:val="20"/>
+          <w:highlight w:val="green"/>
         </w:rPr>
       </w:pPr>
       <w:r>
@@ -10723,6 +10710,7 @@
           <w:color w:val="000000"/>
           <w:sz w:val="20"/>
           <w:szCs w:val="20"/>
+          <w:highlight w:val="green"/>
         </w:rPr>
         <w:t>Complete the </w:t>
       </w:r>
@@ -10735,6 +10723,7 @@
           <w:color w:val="000000"/>
           <w:sz w:val="20"/>
           <w:szCs w:val="20"/>
+          <w:highlight w:val="green"/>
         </w:rPr>
         <w:t>TestDataFactory</w:t>
       </w:r>
@@ -10747,6 +10736,7 @@
           <w:color w:val="000000"/>
           <w:sz w:val="20"/>
           <w:szCs w:val="20"/>
+          <w:highlight w:val="green"/>
         </w:rPr>
         <w:t> </w:t>
       </w:r>
@@ -10756,6 +10746,7 @@
           <w:color w:val="000000"/>
           <w:sz w:val="20"/>
           <w:szCs w:val="20"/>
+          <w:highlight w:val="green"/>
         </w:rPr>
         <w:t>Apex class, whose methods produce sample data for your unit tests. The methods should not be instance methods.</w:t>
       </w:r>
@@ -10770,14 +10761,16 @@
           <w:color w:val="333333"/>
           <w:sz w:val="20"/>
           <w:szCs w:val="20"/>
-        </w:rPr>
-      </w:pPr>
-      <w:r>
-        <w:rPr>
-          <w:rFonts w:ascii="Helvetica" w:eastAsia="Times New Roman" w:hAnsi="Helvetica" w:cs="Helvetica"/>
-          <w:color w:val="333333"/>
-          <w:sz w:val="20"/>
-          <w:szCs w:val="20"/>
+          <w:highlight w:val="green"/>
+        </w:rPr>
+      </w:pPr>
+      <w:r>
+        <w:rPr>
+          <w:rFonts w:ascii="Helvetica" w:eastAsia="Times New Roman" w:hAnsi="Helvetica" w:cs="Helvetica"/>
+          <w:color w:val="333333"/>
+          <w:sz w:val="20"/>
+          <w:szCs w:val="20"/>
+          <w:highlight w:val="green"/>
         </w:rPr>
         <w:t>Check Challenge</w:t>
       </w:r>
@@ -10794,6 +10787,7 @@
           <w:color w:val="333333"/>
           <w:sz w:val="30"/>
           <w:szCs w:val="30"/>
+          <w:highlight w:val="green"/>
         </w:rPr>
       </w:pPr>
       <w:r>
@@ -10804,6 +10798,7 @@
           <w:color w:val="333333"/>
           <w:sz w:val="30"/>
           <w:szCs w:val="30"/>
+          <w:highlight w:val="green"/>
         </w:rPr>
         <w:t>5</w:t>
       </w:r>
@@ -10819,6 +10814,7 @@
           <w:color w:val="333333"/>
           <w:sz w:val="29"/>
           <w:szCs w:val="29"/>
+          <w:highlight w:val="green"/>
         </w:rPr>
       </w:pPr>
       <w:r>
@@ -10829,6 +10825,7 @@
           <w:color w:val="333333"/>
           <w:sz w:val="29"/>
           <w:szCs w:val="29"/>
+          <w:highlight w:val="green"/>
         </w:rPr>
         <w:t>Increase test coverage with unit tests</w:t>
       </w:r>
@@ -10850,6 +10847,7 @@
           <w:color w:val="000000"/>
           <w:sz w:val="20"/>
           <w:szCs w:val="20"/>
+          <w:highlight w:val="green"/>
         </w:rPr>
         <w:t>Create the new </w:t>
       </w:r>
@@ -10862,6 +10860,7 @@
           <w:color w:val="000000"/>
           <w:sz w:val="20"/>
           <w:szCs w:val="20"/>
+          <w:highlight w:val="green"/>
         </w:rPr>
         <w:t>VerifyQuantityOrdered</w:t>
       </w:r>
@@ -10872,6 +10871,7 @@
           <w:color w:val="000000"/>
           <w:sz w:val="20"/>
           <w:szCs w:val="20"/>
+          <w:highlight w:val="green"/>
         </w:rPr>
         <w:t> method in </w:t>
       </w:r>
@@ -10884,6 +10884,7 @@
           <w:color w:val="000000"/>
           <w:sz w:val="20"/>
           <w:szCs w:val="20"/>
+          <w:highlight w:val="green"/>
         </w:rPr>
         <w:t>TestDataFactory</w:t>
       </w:r>
@@ -10894,6 +10895,7 @@
           <w:color w:val="000000"/>
           <w:sz w:val="20"/>
           <w:szCs w:val="20"/>
+          <w:highlight w:val="green"/>
         </w:rPr>
         <w:t> according to its signature.</w:t>
       </w:r>
@@ -10915,6 +10917,7 @@
           <w:color w:val="000000"/>
           <w:sz w:val="20"/>
           <w:szCs w:val="20"/>
+          <w:highlight w:val="green"/>
         </w:rPr>
         <w:t>Update </w:t>
       </w:r>
@@ -10927,6 +10930,7 @@
           <w:color w:val="000000"/>
           <w:sz w:val="20"/>
           <w:szCs w:val="20"/>
+          <w:highlight w:val="green"/>
         </w:rPr>
         <w:t>OrderTests</w:t>
       </w:r>
@@ -10937,6 +10941,7 @@
           <w:color w:val="000000"/>
           <w:sz w:val="20"/>
           <w:szCs w:val="20"/>
+          <w:highlight w:val="green"/>
         </w:rPr>
         <w:t> to verify </w:t>
       </w:r>
@@ -10949,6 +10954,7 @@
           <w:color w:val="000000"/>
           <w:sz w:val="20"/>
           <w:szCs w:val="20"/>
+          <w:highlight w:val="green"/>
         </w:rPr>
         <w:t>OrderTrigger</w:t>
       </w:r>
@@ -10959,6 +10965,7 @@
           <w:color w:val="000000"/>
           <w:sz w:val="20"/>
           <w:szCs w:val="20"/>
+          <w:highlight w:val="green"/>
         </w:rPr>
         <w:t> and </w:t>
       </w:r>
@@ -10971,6 +10978,7 @@
           <w:color w:val="000000"/>
           <w:sz w:val="20"/>
           <w:szCs w:val="20"/>
+          <w:highlight w:val="green"/>
         </w:rPr>
         <w:t>OrderHelper</w:t>
       </w:r>
@@ -10980,6 +10988,7 @@
           <w:color w:val="000000"/>
           <w:sz w:val="20"/>
           <w:szCs w:val="20"/>
+          <w:highlight w:val="green"/>
         </w:rPr>
         <w:t>logic</w:t>
       </w:r>
@@ -10990,6 +10999,7 @@
           <w:color w:val="000000"/>
           <w:sz w:val="20"/>
           <w:szCs w:val="20"/>
+          <w:highlight w:val="green"/>
         </w:rPr>
         <w:t>.</w:t>
       </w:r>

</xml_diff>